<commit_message>
add backend for authorization/registration flow
</commit_message>
<xml_diff>
--- a/docs/flow/registration-flow.docx
+++ b/docs/flow/registration-flow.docx
@@ -454,9 +454,9 @@
         </w:rPr>
         <w:drawing>
           <wp:inline distT="0" distB="0" distL="0" distR="0">
-            <wp:extent cx="3041650" cy="1050570"/>
-            <wp:effectExtent l="19050" t="0" r="6350" b="0"/>
-            <wp:docPr id="6" name="Рисунок 10"/>
+            <wp:extent cx="3833283" cy="1149985"/>
+            <wp:effectExtent l="19050" t="0" r="0" b="0"/>
+            <wp:docPr id="2" name="Рисунок 1"/>
             <wp:cNvGraphicFramePr>
               <a:graphicFrameLocks xmlns:a="http://schemas.openxmlformats.org/drawingml/2006/main" noChangeAspect="1"/>
             </wp:cNvGraphicFramePr>
@@ -464,7 +464,7 @@
               <a:graphicData uri="http://schemas.openxmlformats.org/drawingml/2006/picture">
                 <pic:pic xmlns:pic="http://schemas.openxmlformats.org/drawingml/2006/picture">
                   <pic:nvPicPr>
-                    <pic:cNvPr id="0" name="Picture 10"/>
+                    <pic:cNvPr id="0" name="Picture 1"/>
                     <pic:cNvPicPr>
                       <a:picLocks noChangeAspect="1" noChangeArrowheads="1"/>
                     </pic:cNvPicPr>
@@ -479,7 +479,7 @@
                   <pic:spPr bwMode="auto">
                     <a:xfrm>
                       <a:off x="0" y="0"/>
-                      <a:ext cx="3041650" cy="1050570"/>
+                      <a:ext cx="3840726" cy="1152218"/>
                     </a:xfrm>
                     <a:prstGeom prst="rect">
                       <a:avLst/>
@@ -839,9 +839,9 @@
         </w:rPr>
         <w:drawing>
           <wp:inline distT="0" distB="0" distL="0" distR="0">
-            <wp:extent cx="2527300" cy="935493"/>
+            <wp:extent cx="2508250" cy="883708"/>
             <wp:effectExtent l="19050" t="0" r="6350" b="0"/>
-            <wp:docPr id="8" name="Рисунок 4"/>
+            <wp:docPr id="4" name="Рисунок 4"/>
             <wp:cNvGraphicFramePr>
               <a:graphicFrameLocks xmlns:a="http://schemas.openxmlformats.org/drawingml/2006/main" noChangeAspect="1"/>
             </wp:cNvGraphicFramePr>
@@ -855,7 +855,7 @@
                     </pic:cNvPicPr>
                   </pic:nvPicPr>
                   <pic:blipFill>
-                    <a:blip r:embed="rId7" cstate="print"/>
+                    <a:blip r:embed="rId10" cstate="print"/>
                     <a:srcRect/>
                     <a:stretch>
                       <a:fillRect/>
@@ -864,7 +864,7 @@
                   <pic:spPr bwMode="auto">
                     <a:xfrm>
                       <a:off x="0" y="0"/>
-                      <a:ext cx="2527300" cy="935493"/>
+                      <a:ext cx="2508250" cy="883708"/>
                     </a:xfrm>
                     <a:prstGeom prst="rect">
                       <a:avLst/>
@@ -912,9 +912,9 @@
         </w:rPr>
         <w:drawing>
           <wp:inline distT="0" distB="0" distL="0" distR="0">
-            <wp:extent cx="3041650" cy="1050570"/>
-            <wp:effectExtent l="19050" t="0" r="6350" b="0"/>
-            <wp:docPr id="9" name="Рисунок 10"/>
+            <wp:extent cx="3543300" cy="1167205"/>
+            <wp:effectExtent l="19050" t="0" r="0" b="0"/>
+            <wp:docPr id="7" name="Рисунок 7"/>
             <wp:cNvGraphicFramePr>
               <a:graphicFrameLocks xmlns:a="http://schemas.openxmlformats.org/drawingml/2006/main" noChangeAspect="1"/>
             </wp:cNvGraphicFramePr>
@@ -922,13 +922,13 @@
               <a:graphicData uri="http://schemas.openxmlformats.org/drawingml/2006/picture">
                 <pic:pic xmlns:pic="http://schemas.openxmlformats.org/drawingml/2006/picture">
                   <pic:nvPicPr>
-                    <pic:cNvPr id="0" name="Picture 10"/>
+                    <pic:cNvPr id="0" name="Picture 7"/>
                     <pic:cNvPicPr>
                       <a:picLocks noChangeAspect="1" noChangeArrowheads="1"/>
                     </pic:cNvPicPr>
                   </pic:nvPicPr>
                   <pic:blipFill>
-                    <a:blip r:embed="rId8" cstate="print"/>
+                    <a:blip r:embed="rId11" cstate="print"/>
                     <a:srcRect/>
                     <a:stretch>
                       <a:fillRect/>
@@ -937,7 +937,7 @@
                   <pic:spPr bwMode="auto">
                     <a:xfrm>
                       <a:off x="0" y="0"/>
-                      <a:ext cx="3041650" cy="1050570"/>
+                      <a:ext cx="3543300" cy="1167205"/>
                     </a:xfrm>
                     <a:prstGeom prst="rect">
                       <a:avLst/>
@@ -1888,7 +1888,6 @@
   <w:style w:type="character" w:default="1" w:styleId="a0">
     <w:name w:val="Default Paragraph Font"/>
     <w:uiPriority w:val="1"/>
-    <w:semiHidden/>
     <w:unhideWhenUsed/>
   </w:style>
   <w:style w:type="table" w:default="1" w:styleId="a1">

</xml_diff>